<commit_message>
Agregado Ejercicio 1.1 a 1.4
</commit_message>
<xml_diff>
--- a/Practicas/Practica 2 CSS/Entrega práctica 02/Resolución práctica 02.docx
+++ b/Practicas/Practica 2 CSS/Entrega práctica 02/Resolución práctica 02.docx
@@ -57,22 +57,7 @@
           <w:szCs w:val="24"/>
         </w:rPr>
         <w:tab/>
-      </w:r>
-      <w:proofErr w:type="spellStart"/>
-      <w:r>
-        <w:rPr>
-          <w:sz w:val="24"/>
-          <w:szCs w:val="24"/>
-        </w:rPr>
-        <w:t>Jimenez</w:t>
-      </w:r>
-      <w:proofErr w:type="spellEnd"/>
-      <w:r>
-        <w:rPr>
-          <w:sz w:val="24"/>
-          <w:szCs w:val="24"/>
-        </w:rPr>
-        <w:t xml:space="preserve"> Dana (29694)</w:t>
+        <w:t>Jimenez Dana (29694)</w:t>
       </w:r>
     </w:p>
     <w:p>
@@ -118,152 +103,1753 @@
           <w:szCs w:val="24"/>
           <w:u w:val="single"/>
         </w:rPr>
-        <w:t>Práctica 02</w:t>
-      </w:r>
-      <w:r>
-        <w:rPr>
-          <w:sz w:val="24"/>
-          <w:szCs w:val="24"/>
+        <w:t>Práctica 02- CSS</w:t>
+      </w:r>
+    </w:p>
+    <w:p>
+      <w:pPr>
+        <w:jc w:val="both"/>
+      </w:pPr>
+    </w:p>
+    <w:p>
+      <w:pPr>
+        <w:jc w:val="both"/>
+        <w:rPr>
+          <w:b/>
+        </w:rPr>
+      </w:pPr>
+      <w:r>
+        <w:rPr>
+          <w:b/>
+        </w:rPr>
+        <w:t xml:space="preserve">Ejercitación 1 </w:t>
+      </w:r>
+    </w:p>
+    <w:p>
+      <w:pPr>
+        <w:jc w:val="both"/>
+      </w:pPr>
+    </w:p>
+    <w:p>
+      <w:pPr>
+        <w:jc w:val="both"/>
+        <w:rPr>
+          <w:b/>
+        </w:rPr>
+      </w:pPr>
+      <w:r>
+        <w:rPr>
+          <w:b/>
+        </w:rPr>
+        <w:t>1.1) ¿</w:t>
+      </w:r>
+      <w:r>
+        <w:t xml:space="preserve"> </w:t>
+      </w:r>
+      <w:r>
+        <w:rPr>
+          <w:b/>
+        </w:rPr>
+        <w:t>Qué es CSS y para qué se usa</w:t>
+      </w:r>
+      <w:r>
+        <w:rPr>
+          <w:b/>
+        </w:rPr>
+        <w:t>?</w:t>
+      </w:r>
+    </w:p>
+    <w:p>
+      <w:pPr>
+        <w:jc w:val="both"/>
+      </w:pPr>
+      <w:r>
+        <w:t xml:space="preserve">CSS (Cascading Style Sheets u Hojas de estilo en cascada en español) es un lenguaje de estilizado usado para describir la presentación de documentos HTML. Describe como se </w:t>
+      </w:r>
+      <w:r>
+        <w:t>renderizarán</w:t>
+      </w:r>
+      <w:r>
+        <w:t xml:space="preserve"> los elementos en pantalla, papel u otros medios.</w:t>
+      </w:r>
+    </w:p>
+    <w:p>
+      <w:pPr>
+        <w:jc w:val="both"/>
+      </w:pPr>
+      <w:r>
+        <w:t>Es uno de los lenguajes básicos de la Open Web y posee una especificación estandarizada por parte de la W3C.</w:t>
+      </w:r>
+    </w:p>
+    <w:p>
+      <w:pPr>
+        <w:jc w:val="both"/>
+        <w:rPr>
+          <w:b/>
+        </w:rPr>
+      </w:pPr>
+      <w:r>
+        <w:rPr>
+          <w:b/>
+        </w:rPr>
+        <w:t>1.</w:t>
+      </w:r>
+      <w:r>
+        <w:rPr>
+          <w:b/>
+        </w:rPr>
+        <w:t>2</w:t>
+      </w:r>
+      <w:r>
+        <w:rPr>
+          <w:b/>
+        </w:rPr>
+        <w:t xml:space="preserve">) </w:t>
+      </w:r>
+      <w:r>
+        <w:rPr>
+          <w:b/>
+        </w:rPr>
+        <w:t>CSS utiliza reglas para las declaraciones de estilo, ¿cómo funcionan?</w:t>
+      </w:r>
+    </w:p>
+    <w:p>
+      <w:pPr>
+        <w:jc w:val="both"/>
+      </w:pPr>
+      <w:r>
+        <w:t xml:space="preserve">Una regla de CSS está compuesta por un selector y </w:t>
+      </w:r>
+      <w:r>
+        <w:t>un bloque de</w:t>
+      </w:r>
+      <w:r>
+        <w:t xml:space="preserve"> declaración. El selector indica cuales de los elementos</w:t>
+      </w:r>
+      <w:r>
+        <w:t xml:space="preserve"> HTML serán estilizados. El bloque de declaración especifica los estilos que se aplicarán a los elementos HTML que indique el selector.</w:t>
+      </w:r>
+    </w:p>
+    <w:p>
+      <w:pPr>
+        <w:jc w:val="both"/>
+      </w:pPr>
+      <w:r>
+        <w:t>Dentro del bloque de declaración encontramos distintas propiedades separadas por “;”</w:t>
+      </w:r>
+    </w:p>
+    <w:p>
+      <w:pPr>
+        <w:jc w:val="both"/>
+      </w:pPr>
+      <w:r>
+        <w:t>Cada propiedad especifica que características serán modificadas. Las propiedades vienen acompañadas de su valor, que indica que nuevo valor deberá tener la propiedad a la cual le pertenezca.</w:t>
+      </w:r>
+    </w:p>
+    <w:p>
+      <w:pPr>
+        <w:jc w:val="center"/>
+      </w:pPr>
+      <w:r>
+        <w:rPr>
+          <w:noProof/>
+        </w:rPr>
+        <w:drawing>
+          <wp:inline distT="0" distB="0" distL="0" distR="0" wp14:anchorId="12EBD67F" wp14:editId="5DF28B18">
+            <wp:extent cx="4324350" cy="3263498"/>
+            <wp:effectExtent l="0" t="0" r="0" b="0"/>
+            <wp:docPr id="12" name="Imagen 12" descr="Diagrama&#10;&#10;Descripción generada automáticamente">
+              <a:extLst xmlns:a="http://schemas.openxmlformats.org/drawingml/2006/main">
+                <a:ext uri="{C183D7F6-B498-43B3-948B-1728B52AA6E4}">
+                  <adec:decorative xmlns:adec="http://schemas.microsoft.com/office/drawing/2017/decorative" val="0"/>
+                </a:ext>
+              </a:extLst>
+            </wp:docPr>
+            <wp:cNvGraphicFramePr>
+              <a:graphicFrameLocks xmlns:a="http://schemas.openxmlformats.org/drawingml/2006/main" noChangeAspect="1"/>
+            </wp:cNvGraphicFramePr>
+            <a:graphic xmlns:a="http://schemas.openxmlformats.org/drawingml/2006/main">
+              <a:graphicData uri="http://schemas.openxmlformats.org/drawingml/2006/picture">
+                <pic:pic xmlns:pic="http://schemas.openxmlformats.org/drawingml/2006/picture">
+                  <pic:nvPicPr>
+                    <pic:cNvPr id="12" name="Imagen 12" descr="Diagrama&#10;&#10;Descripción generada automáticamente">
+                      <a:extLst>
+                        <a:ext uri="{C183D7F6-B498-43B3-948B-1728B52AA6E4}">
+                          <adec:decorative xmlns:adec="http://schemas.microsoft.com/office/drawing/2017/decorative" val="0"/>
+                        </a:ext>
+                      </a:extLst>
+                    </pic:cNvPr>
+                    <pic:cNvPicPr/>
+                  </pic:nvPicPr>
+                  <pic:blipFill>
+                    <a:blip r:embed="rId5"/>
+                    <a:stretch>
+                      <a:fillRect/>
+                    </a:stretch>
+                  </pic:blipFill>
+                  <pic:spPr>
+                    <a:xfrm>
+                      <a:off x="0" y="0"/>
+                      <a:ext cx="4329107" cy="3267088"/>
+                    </a:xfrm>
+                    <a:prstGeom prst="rect">
+                      <a:avLst/>
+                    </a:prstGeom>
+                  </pic:spPr>
+                </pic:pic>
+              </a:graphicData>
+            </a:graphic>
+          </wp:inline>
+        </w:drawing>
+      </w:r>
+    </w:p>
+    <w:p>
+      <w:pPr>
+        <w:jc w:val="both"/>
+        <w:rPr>
+          <w:sz w:val="18"/>
+          <w:szCs w:val="18"/>
+        </w:rPr>
+      </w:pPr>
+      <w:r>
+        <w:rPr>
+          <w:sz w:val="18"/>
+          <w:szCs w:val="18"/>
+        </w:rPr>
+        <w:t xml:space="preserve">Imagen extraída de </w:t>
+      </w:r>
+      <w:r>
+        <w:rPr>
+          <w:sz w:val="18"/>
+          <w:szCs w:val="18"/>
+        </w:rPr>
+        <w:t>https://3con14.biz/css/conceptos/5-esquema-de-regla-css.html</w:t>
+      </w:r>
+    </w:p>
+    <w:p>
+      <w:pPr>
+        <w:jc w:val="both"/>
+      </w:pPr>
+    </w:p>
+    <w:p>
+      <w:pPr>
+        <w:jc w:val="both"/>
+        <w:rPr>
+          <w:b/>
+        </w:rPr>
+      </w:pPr>
+      <w:r>
+        <w:rPr>
+          <w:b/>
+        </w:rPr>
+        <w:t>1.</w:t>
+      </w:r>
+      <w:r>
+        <w:rPr>
+          <w:b/>
+        </w:rPr>
+        <w:t>3</w:t>
+      </w:r>
+      <w:r>
+        <w:rPr>
+          <w:b/>
+        </w:rPr>
+        <w:t xml:space="preserve">) </w:t>
+      </w:r>
+      <w:r>
+        <w:rPr>
+          <w:b/>
+        </w:rPr>
+        <w:t>¿ Cuáles son las tres formas de dar estilo a un documento?</w:t>
+      </w:r>
+    </w:p>
+    <w:p>
+      <w:pPr>
+        <w:jc w:val="both"/>
+      </w:pPr>
+      <w:r>
+        <w:t>Las tres formas de dar estilo son:</w:t>
+      </w:r>
+    </w:p>
+    <w:p>
+      <w:pPr>
+        <w:jc w:val="both"/>
+      </w:pPr>
+      <w:r>
+        <w:rPr>
+          <w:b/>
+          <w:bCs/>
+        </w:rPr>
+        <w:t>Estilos en línea:</w:t>
+      </w:r>
+      <w:r>
+        <w:t xml:space="preserve"> Se agregan directamente en los elementos HTML, dentro del atributo “style”.</w:t>
+      </w:r>
+    </w:p>
+    <w:p>
+      <w:pPr>
+        <w:jc w:val="both"/>
+      </w:pPr>
+      <w:r>
+        <w:rPr>
+          <w:noProof/>
+        </w:rPr>
+        <w:lastRenderedPageBreak/>
+        <w:drawing>
+          <wp:inline distT="0" distB="0" distL="0" distR="0" wp14:anchorId="407822FB" wp14:editId="68F736D6">
+            <wp:extent cx="5733415" cy="443865"/>
+            <wp:effectExtent l="0" t="0" r="635" b="0"/>
+            <wp:docPr id="8" name="Imagen 8"/>
+            <wp:cNvGraphicFramePr>
+              <a:graphicFrameLocks xmlns:a="http://schemas.openxmlformats.org/drawingml/2006/main" noChangeAspect="1"/>
+            </wp:cNvGraphicFramePr>
+            <a:graphic xmlns:a="http://schemas.openxmlformats.org/drawingml/2006/main">
+              <a:graphicData uri="http://schemas.openxmlformats.org/drawingml/2006/picture">
+                <pic:pic xmlns:pic="http://schemas.openxmlformats.org/drawingml/2006/picture">
+                  <pic:nvPicPr>
+                    <pic:cNvPr id="1" name=""/>
+                    <pic:cNvPicPr/>
+                  </pic:nvPicPr>
+                  <pic:blipFill>
+                    <a:blip r:embed="rId6"/>
+                    <a:stretch>
+                      <a:fillRect/>
+                    </a:stretch>
+                  </pic:blipFill>
+                  <pic:spPr>
+                    <a:xfrm>
+                      <a:off x="0" y="0"/>
+                      <a:ext cx="5733415" cy="443865"/>
+                    </a:xfrm>
+                    <a:prstGeom prst="rect">
+                      <a:avLst/>
+                    </a:prstGeom>
+                  </pic:spPr>
+                </pic:pic>
+              </a:graphicData>
+            </a:graphic>
+          </wp:inline>
+        </w:drawing>
+      </w:r>
+    </w:p>
+    <w:p>
+      <w:pPr>
+        <w:jc w:val="both"/>
+      </w:pPr>
+      <w:r>
+        <w:rPr>
+          <w:b/>
+          <w:bCs/>
+        </w:rPr>
+        <w:t xml:space="preserve">Elemento style: </w:t>
+      </w:r>
+      <w:r>
+        <w:t>Se agregan las reglas CSS dentro del elemento &lt;style&gt;</w:t>
+      </w:r>
+    </w:p>
+    <w:p>
+      <w:pPr>
+        <w:jc w:val="both"/>
+      </w:pPr>
+      <w:r>
+        <w:rPr>
+          <w:noProof/>
+        </w:rPr>
+        <w:drawing>
+          <wp:inline distT="0" distB="0" distL="0" distR="0" wp14:anchorId="1F0515DD" wp14:editId="2124728A">
+            <wp:extent cx="2600325" cy="1638300"/>
+            <wp:effectExtent l="0" t="0" r="9525" b="0"/>
+            <wp:docPr id="1" name="Imagen 1" descr="Texto&#10;&#10;Descripción generada automáticamente"/>
+            <wp:cNvGraphicFramePr>
+              <a:graphicFrameLocks xmlns:a="http://schemas.openxmlformats.org/drawingml/2006/main" noChangeAspect="1"/>
+            </wp:cNvGraphicFramePr>
+            <a:graphic xmlns:a="http://schemas.openxmlformats.org/drawingml/2006/main">
+              <a:graphicData uri="http://schemas.openxmlformats.org/drawingml/2006/picture">
+                <pic:pic xmlns:pic="http://schemas.openxmlformats.org/drawingml/2006/picture">
+                  <pic:nvPicPr>
+                    <pic:cNvPr id="1" name="Imagen 1" descr="Texto&#10;&#10;Descripción generada automáticamente"/>
+                    <pic:cNvPicPr/>
+                  </pic:nvPicPr>
+                  <pic:blipFill>
+                    <a:blip r:embed="rId7"/>
+                    <a:stretch>
+                      <a:fillRect/>
+                    </a:stretch>
+                  </pic:blipFill>
+                  <pic:spPr>
+                    <a:xfrm>
+                      <a:off x="0" y="0"/>
+                      <a:ext cx="2600325" cy="1638300"/>
+                    </a:xfrm>
+                    <a:prstGeom prst="rect">
+                      <a:avLst/>
+                    </a:prstGeom>
+                  </pic:spPr>
+                </pic:pic>
+              </a:graphicData>
+            </a:graphic>
+          </wp:inline>
+        </w:drawing>
+      </w:r>
+    </w:p>
+    <w:p>
+      <w:pPr>
+        <w:jc w:val="both"/>
+      </w:pPr>
+      <w:r>
+        <w:rPr>
+          <w:noProof/>
+        </w:rPr>
+        <w:drawing>
+          <wp:inline distT="0" distB="0" distL="0" distR="0" wp14:anchorId="0232DE4C" wp14:editId="7486CD91">
+            <wp:extent cx="3724275" cy="400050"/>
+            <wp:effectExtent l="0" t="0" r="9525" b="0"/>
+            <wp:docPr id="2" name="Imagen 2"/>
+            <wp:cNvGraphicFramePr>
+              <a:graphicFrameLocks xmlns:a="http://schemas.openxmlformats.org/drawingml/2006/main" noChangeAspect="1"/>
+            </wp:cNvGraphicFramePr>
+            <a:graphic xmlns:a="http://schemas.openxmlformats.org/drawingml/2006/main">
+              <a:graphicData uri="http://schemas.openxmlformats.org/drawingml/2006/picture">
+                <pic:pic xmlns:pic="http://schemas.openxmlformats.org/drawingml/2006/picture">
+                  <pic:nvPicPr>
+                    <pic:cNvPr id="1" name=""/>
+                    <pic:cNvPicPr/>
+                  </pic:nvPicPr>
+                  <pic:blipFill>
+                    <a:blip r:embed="rId8"/>
+                    <a:stretch>
+                      <a:fillRect/>
+                    </a:stretch>
+                  </pic:blipFill>
+                  <pic:spPr>
+                    <a:xfrm>
+                      <a:off x="0" y="0"/>
+                      <a:ext cx="3724275" cy="400050"/>
+                    </a:xfrm>
+                    <a:prstGeom prst="rect">
+                      <a:avLst/>
+                    </a:prstGeom>
+                  </pic:spPr>
+                </pic:pic>
+              </a:graphicData>
+            </a:graphic>
+          </wp:inline>
+        </w:drawing>
+      </w:r>
+    </w:p>
+    <w:p>
+      <w:pPr>
+        <w:jc w:val="both"/>
+      </w:pPr>
+      <w:r>
+        <w:rPr>
+          <w:b/>
+          <w:bCs/>
+        </w:rPr>
+        <w:t>Archivo CSS:</w:t>
+      </w:r>
+      <w:r>
+        <w:t xml:space="preserve"> Se escriben todas las reglas en un archivo de extensión .css, luego se importa la hoja de estilos mediante la etiqueta </w:t>
+      </w:r>
+      <w:r>
+        <w:t>link</w:t>
+      </w:r>
+      <w:r>
+        <w:t>.</w:t>
+      </w:r>
+    </w:p>
+    <w:p>
+      <w:pPr>
+        <w:jc w:val="both"/>
+      </w:pPr>
+      <w:r>
+        <w:rPr>
+          <w:noProof/>
+        </w:rPr>
+        <w:drawing>
+          <wp:inline distT="0" distB="0" distL="0" distR="0" wp14:anchorId="4BCF5915" wp14:editId="6C99537E">
+            <wp:extent cx="1190625" cy="342900"/>
+            <wp:effectExtent l="0" t="0" r="9525" b="0"/>
+            <wp:docPr id="7" name="Imagen 7"/>
+            <wp:cNvGraphicFramePr>
+              <a:graphicFrameLocks xmlns:a="http://schemas.openxmlformats.org/drawingml/2006/main" noChangeAspect="1"/>
+            </wp:cNvGraphicFramePr>
+            <a:graphic xmlns:a="http://schemas.openxmlformats.org/drawingml/2006/main">
+              <a:graphicData uri="http://schemas.openxmlformats.org/drawingml/2006/picture">
+                <pic:pic xmlns:pic="http://schemas.openxmlformats.org/drawingml/2006/picture">
+                  <pic:nvPicPr>
+                    <pic:cNvPr id="1" name=""/>
+                    <pic:cNvPicPr/>
+                  </pic:nvPicPr>
+                  <pic:blipFill>
+                    <a:blip r:embed="rId9"/>
+                    <a:stretch>
+                      <a:fillRect/>
+                    </a:stretch>
+                  </pic:blipFill>
+                  <pic:spPr>
+                    <a:xfrm>
+                      <a:off x="0" y="0"/>
+                      <a:ext cx="1190625" cy="342900"/>
+                    </a:xfrm>
+                    <a:prstGeom prst="rect">
+                      <a:avLst/>
+                    </a:prstGeom>
+                  </pic:spPr>
+                </pic:pic>
+              </a:graphicData>
+            </a:graphic>
+          </wp:inline>
+        </w:drawing>
+      </w:r>
+    </w:p>
+    <w:p>
+      <w:pPr>
+        <w:jc w:val="both"/>
+      </w:pPr>
+      <w:r>
+        <w:rPr>
+          <w:noProof/>
+        </w:rPr>
+        <w:drawing>
+          <wp:inline distT="0" distB="0" distL="0" distR="0" wp14:anchorId="10BEA6D0" wp14:editId="7D122BB0">
+            <wp:extent cx="3857625" cy="476250"/>
+            <wp:effectExtent l="0" t="0" r="9525" b="0"/>
+            <wp:docPr id="9" name="Imagen 9" descr="Texto&#10;&#10;Descripción generada automáticamente"/>
+            <wp:cNvGraphicFramePr>
+              <a:graphicFrameLocks xmlns:a="http://schemas.openxmlformats.org/drawingml/2006/main" noChangeAspect="1"/>
+            </wp:cNvGraphicFramePr>
+            <a:graphic xmlns:a="http://schemas.openxmlformats.org/drawingml/2006/main">
+              <a:graphicData uri="http://schemas.openxmlformats.org/drawingml/2006/picture">
+                <pic:pic xmlns:pic="http://schemas.openxmlformats.org/drawingml/2006/picture">
+                  <pic:nvPicPr>
+                    <pic:cNvPr id="9" name="Imagen 9" descr="Texto&#10;&#10;Descripción generada automáticamente"/>
+                    <pic:cNvPicPr/>
+                  </pic:nvPicPr>
+                  <pic:blipFill>
+                    <a:blip r:embed="rId10"/>
+                    <a:stretch>
+                      <a:fillRect/>
+                    </a:stretch>
+                  </pic:blipFill>
+                  <pic:spPr>
+                    <a:xfrm>
+                      <a:off x="0" y="0"/>
+                      <a:ext cx="3857625" cy="476250"/>
+                    </a:xfrm>
+                    <a:prstGeom prst="rect">
+                      <a:avLst/>
+                    </a:prstGeom>
+                  </pic:spPr>
+                </pic:pic>
+              </a:graphicData>
+            </a:graphic>
+          </wp:inline>
+        </w:drawing>
+      </w:r>
+    </w:p>
+    <w:p>
+      <w:pPr>
+        <w:jc w:val="both"/>
+      </w:pPr>
+      <w:r>
+        <w:rPr>
+          <w:noProof/>
+        </w:rPr>
+        <w:drawing>
+          <wp:inline distT="0" distB="0" distL="0" distR="0" wp14:anchorId="515A1D32" wp14:editId="091EE893">
+            <wp:extent cx="3781425" cy="447675"/>
+            <wp:effectExtent l="0" t="0" r="9525" b="9525"/>
+            <wp:docPr id="4" name="Imagen 4"/>
+            <wp:cNvGraphicFramePr>
+              <a:graphicFrameLocks xmlns:a="http://schemas.openxmlformats.org/drawingml/2006/main" noChangeAspect="1"/>
+            </wp:cNvGraphicFramePr>
+            <a:graphic xmlns:a="http://schemas.openxmlformats.org/drawingml/2006/main">
+              <a:graphicData uri="http://schemas.openxmlformats.org/drawingml/2006/picture">
+                <pic:pic xmlns:pic="http://schemas.openxmlformats.org/drawingml/2006/picture">
+                  <pic:nvPicPr>
+                    <pic:cNvPr id="1" name=""/>
+                    <pic:cNvPicPr/>
+                  </pic:nvPicPr>
+                  <pic:blipFill>
+                    <a:blip r:embed="rId11"/>
+                    <a:stretch>
+                      <a:fillRect/>
+                    </a:stretch>
+                  </pic:blipFill>
+                  <pic:spPr>
+                    <a:xfrm>
+                      <a:off x="0" y="0"/>
+                      <a:ext cx="3781425" cy="447675"/>
+                    </a:xfrm>
+                    <a:prstGeom prst="rect">
+                      <a:avLst/>
+                    </a:prstGeom>
+                  </pic:spPr>
+                </pic:pic>
+              </a:graphicData>
+            </a:graphic>
+          </wp:inline>
+        </w:drawing>
+      </w:r>
+    </w:p>
+    <w:p>
+      <w:pPr>
+        <w:jc w:val="both"/>
+        <w:rPr>
           <w:u w:val="single"/>
         </w:rPr>
-        <w:t>- CSS</w:t>
-      </w:r>
-    </w:p>
-    <w:p>
-      <w:pPr>
-        <w:jc w:val="both"/>
-      </w:pPr>
-    </w:p>
-    <w:p>
-      <w:pPr>
-        <w:jc w:val="both"/>
-        <w:rPr>
-          <w:b/>
-        </w:rPr>
-      </w:pPr>
-      <w:r>
-        <w:rPr>
-          <w:b/>
-        </w:rPr>
-        <w:t xml:space="preserve">Ejercitación 1 </w:t>
-      </w:r>
-    </w:p>
-    <w:p>
-      <w:pPr>
-        <w:jc w:val="both"/>
-      </w:pPr>
-    </w:p>
-    <w:p>
-      <w:pPr>
-        <w:jc w:val="both"/>
-        <w:rPr>
-          <w:b/>
-        </w:rPr>
-      </w:pPr>
-      <w:r>
-        <w:rPr>
-          <w:b/>
-        </w:rPr>
-        <w:t>1.1) ¿</w:t>
-      </w:r>
-      <w:r>
-        <w:rPr>
-          <w:b/>
-        </w:rPr>
-        <w:t>?</w:t>
-      </w:r>
-    </w:p>
-    <w:p>
-      <w:pPr>
-        <w:jc w:val="both"/>
-      </w:pPr>
-    </w:p>
-    <w:p>
-      <w:pPr>
-        <w:jc w:val="both"/>
-      </w:pPr>
-      <w:r>
-        <w:t>H</w:t>
+      </w:pPr>
+      <w:r>
+        <w:rPr>
+          <w:noProof/>
+        </w:rPr>
+        <w:drawing>
+          <wp:inline distT="0" distB="0" distL="0" distR="0" wp14:anchorId="5ECEB299" wp14:editId="3AA67864">
+            <wp:extent cx="2171700" cy="1162050"/>
+            <wp:effectExtent l="0" t="0" r="0" b="0"/>
+            <wp:docPr id="11" name="Imagen 11" descr="Texto&#10;&#10;Descripción generada automáticamente"/>
+            <wp:cNvGraphicFramePr>
+              <a:graphicFrameLocks xmlns:a="http://schemas.openxmlformats.org/drawingml/2006/main" noChangeAspect="1"/>
+            </wp:cNvGraphicFramePr>
+            <a:graphic xmlns:a="http://schemas.openxmlformats.org/drawingml/2006/main">
+              <a:graphicData uri="http://schemas.openxmlformats.org/drawingml/2006/picture">
+                <pic:pic xmlns:pic="http://schemas.openxmlformats.org/drawingml/2006/picture">
+                  <pic:nvPicPr>
+                    <pic:cNvPr id="11" name="Imagen 11" descr="Texto&#10;&#10;Descripción generada automáticamente"/>
+                    <pic:cNvPicPr/>
+                  </pic:nvPicPr>
+                  <pic:blipFill>
+                    <a:blip r:embed="rId12"/>
+                    <a:stretch>
+                      <a:fillRect/>
+                    </a:stretch>
+                  </pic:blipFill>
+                  <pic:spPr>
+                    <a:xfrm>
+                      <a:off x="0" y="0"/>
+                      <a:ext cx="2171700" cy="1162050"/>
+                    </a:xfrm>
+                    <a:prstGeom prst="rect">
+                      <a:avLst/>
+                    </a:prstGeom>
+                  </pic:spPr>
+                </pic:pic>
+              </a:graphicData>
+            </a:graphic>
+          </wp:inline>
+        </w:drawing>
+      </w:r>
+    </w:p>
+    <w:p>
+      <w:pPr>
+        <w:jc w:val="both"/>
+      </w:pPr>
+    </w:p>
+    <w:p>
+      <w:pPr>
+        <w:jc w:val="both"/>
+      </w:pPr>
+      <w:r>
+        <w:t>Resultado final:</w:t>
+      </w:r>
+    </w:p>
+    <w:p>
+      <w:pPr>
+        <w:jc w:val="both"/>
+      </w:pPr>
+    </w:p>
+    <w:p>
+      <w:pPr>
+        <w:jc w:val="both"/>
+      </w:pPr>
+      <w:r>
+        <w:rPr>
+          <w:noProof/>
+        </w:rPr>
+        <w:drawing>
+          <wp:inline distT="0" distB="0" distL="0" distR="0" wp14:anchorId="60FA18B7" wp14:editId="7F2848BC">
+            <wp:extent cx="3228975" cy="2190796"/>
+            <wp:effectExtent l="0" t="0" r="0" b="0"/>
+            <wp:docPr id="10" name="Imagen 10" descr="Texto&#10;&#10;Descripción generada automáticamente con confianza baja"/>
+            <wp:cNvGraphicFramePr>
+              <a:graphicFrameLocks xmlns:a="http://schemas.openxmlformats.org/drawingml/2006/main" noChangeAspect="1"/>
+            </wp:cNvGraphicFramePr>
+            <a:graphic xmlns:a="http://schemas.openxmlformats.org/drawingml/2006/main">
+              <a:graphicData uri="http://schemas.openxmlformats.org/drawingml/2006/picture">
+                <pic:pic xmlns:pic="http://schemas.openxmlformats.org/drawingml/2006/picture">
+                  <pic:nvPicPr>
+                    <pic:cNvPr id="10" name="Imagen 10" descr="Texto&#10;&#10;Descripción generada automáticamente con confianza baja"/>
+                    <pic:cNvPicPr/>
+                  </pic:nvPicPr>
+                  <pic:blipFill>
+                    <a:blip r:embed="rId13"/>
+                    <a:stretch>
+                      <a:fillRect/>
+                    </a:stretch>
+                  </pic:blipFill>
+                  <pic:spPr>
+                    <a:xfrm>
+                      <a:off x="0" y="0"/>
+                      <a:ext cx="3242047" cy="2199665"/>
+                    </a:xfrm>
+                    <a:prstGeom prst="rect">
+                      <a:avLst/>
+                    </a:prstGeom>
+                  </pic:spPr>
+                </pic:pic>
+              </a:graphicData>
+            </a:graphic>
+          </wp:inline>
+        </w:drawing>
+      </w:r>
+    </w:p>
+    <w:p>
+      <w:pPr>
+        <w:jc w:val="both"/>
+        <w:rPr>
+          <w:b/>
+        </w:rPr>
+      </w:pPr>
+      <w:r>
+        <w:rPr>
+          <w:b/>
+        </w:rPr>
+        <w:t xml:space="preserve">1.4) </w:t>
+      </w:r>
+      <w:r>
+        <w:rPr>
+          <w:b/>
+        </w:rPr>
+        <w:t xml:space="preserve">¿ Cuáles son los distintos tipos de selectores más utilizados? </w:t>
+      </w:r>
+    </w:p>
+    <w:p>
+      <w:pPr>
+        <w:jc w:val="both"/>
+        <w:rPr>
+          <w:b/>
+        </w:rPr>
+      </w:pPr>
+      <w:r>
+        <w:rPr>
+          <w:b/>
+        </w:rPr>
+        <w:t>Ejemplifique cada uno.</w:t>
+      </w:r>
+    </w:p>
+    <w:p>
+      <w:pPr>
+        <w:jc w:val="both"/>
+      </w:pPr>
+    </w:p>
+    <w:p>
+      <w:pPr>
+        <w:jc w:val="both"/>
+      </w:pPr>
+      <w:r>
+        <w:rPr>
+          <w:b/>
+          <w:bCs/>
+        </w:rPr>
+        <w:t xml:space="preserve">Selector </w:t>
+      </w:r>
+      <w:r>
+        <w:rPr>
+          <w:b/>
+          <w:bCs/>
+        </w:rPr>
+        <w:t>u</w:t>
+      </w:r>
+      <w:r>
+        <w:rPr>
+          <w:b/>
+          <w:bCs/>
+        </w:rPr>
+        <w:t>niversal:</w:t>
+      </w:r>
+      <w:r>
+        <w:t xml:space="preserve"> Selecciona todos los elementos de la página.</w:t>
+      </w:r>
+    </w:p>
+    <w:p>
+      <w:pPr>
+        <w:jc w:val="both"/>
+      </w:pPr>
+      <w:r>
+        <w:t>Ejemplo:</w:t>
+      </w:r>
+    </w:p>
+    <w:p>
+      <w:pPr>
+        <w:jc w:val="both"/>
+      </w:pPr>
+      <w:r>
+        <w:rPr>
+          <w:noProof/>
+        </w:rPr>
+        <w:drawing>
+          <wp:inline distT="0" distB="0" distL="0" distR="0" wp14:anchorId="05FD31E2" wp14:editId="5D6F6120">
+            <wp:extent cx="2476500" cy="1247775"/>
+            <wp:effectExtent l="0" t="0" r="0" b="9525"/>
+            <wp:docPr id="13" name="Imagen 13" descr="Texto&#10;&#10;Descripción generada automáticamente"/>
+            <wp:cNvGraphicFramePr>
+              <a:graphicFrameLocks xmlns:a="http://schemas.openxmlformats.org/drawingml/2006/main" noChangeAspect="1"/>
+            </wp:cNvGraphicFramePr>
+            <a:graphic xmlns:a="http://schemas.openxmlformats.org/drawingml/2006/main">
+              <a:graphicData uri="http://schemas.openxmlformats.org/drawingml/2006/picture">
+                <pic:pic xmlns:pic="http://schemas.openxmlformats.org/drawingml/2006/picture">
+                  <pic:nvPicPr>
+                    <pic:cNvPr id="13" name="Imagen 13" descr="Texto&#10;&#10;Descripción generada automáticamente"/>
+                    <pic:cNvPicPr/>
+                  </pic:nvPicPr>
+                  <pic:blipFill>
+                    <a:blip r:embed="rId14"/>
+                    <a:stretch>
+                      <a:fillRect/>
+                    </a:stretch>
+                  </pic:blipFill>
+                  <pic:spPr>
+                    <a:xfrm>
+                      <a:off x="0" y="0"/>
+                      <a:ext cx="2476500" cy="1247775"/>
+                    </a:xfrm>
+                    <a:prstGeom prst="rect">
+                      <a:avLst/>
+                    </a:prstGeom>
+                  </pic:spPr>
+                </pic:pic>
+              </a:graphicData>
+            </a:graphic>
+          </wp:inline>
+        </w:drawing>
+      </w:r>
+    </w:p>
+    <w:p>
+      <w:pPr>
+        <w:jc w:val="both"/>
+      </w:pPr>
+    </w:p>
+    <w:p>
+      <w:pPr>
+        <w:jc w:val="both"/>
+      </w:pPr>
+      <w:r>
+        <w:rPr>
+          <w:b/>
+          <w:bCs/>
+        </w:rPr>
+        <w:t>Selector de etiqueta:</w:t>
+      </w:r>
+      <w:r>
+        <w:t xml:space="preserve"> Selecciona todos los elementos HTML cuya etiqueta sea la indicada en el selector. </w:t>
+      </w:r>
+    </w:p>
+    <w:p>
+      <w:pPr>
+        <w:jc w:val="both"/>
+      </w:pPr>
+      <w:r>
+        <w:t>Ejemplo:</w:t>
+      </w:r>
+    </w:p>
+    <w:p>
+      <w:pPr>
+        <w:jc w:val="both"/>
+      </w:pPr>
+      <w:r>
+        <w:rPr>
+          <w:noProof/>
+        </w:rPr>
+        <w:drawing>
+          <wp:inline distT="0" distB="0" distL="0" distR="0" wp14:anchorId="7997AEE9" wp14:editId="4B1E2245">
+            <wp:extent cx="1781175" cy="638175"/>
+            <wp:effectExtent l="0" t="0" r="9525" b="9525"/>
+            <wp:docPr id="14" name="Imagen 14" descr="Imagen que contiene objeto, reloj&#10;&#10;Descripción generada automáticamente"/>
+            <wp:cNvGraphicFramePr>
+              <a:graphicFrameLocks xmlns:a="http://schemas.openxmlformats.org/drawingml/2006/main" noChangeAspect="1"/>
+            </wp:cNvGraphicFramePr>
+            <a:graphic xmlns:a="http://schemas.openxmlformats.org/drawingml/2006/main">
+              <a:graphicData uri="http://schemas.openxmlformats.org/drawingml/2006/picture">
+                <pic:pic xmlns:pic="http://schemas.openxmlformats.org/drawingml/2006/picture">
+                  <pic:nvPicPr>
+                    <pic:cNvPr id="14" name="Imagen 14" descr="Imagen que contiene objeto, reloj&#10;&#10;Descripción generada automáticamente"/>
+                    <pic:cNvPicPr/>
+                  </pic:nvPicPr>
+                  <pic:blipFill>
+                    <a:blip r:embed="rId15"/>
+                    <a:stretch>
+                      <a:fillRect/>
+                    </a:stretch>
+                  </pic:blipFill>
+                  <pic:spPr>
+                    <a:xfrm>
+                      <a:off x="0" y="0"/>
+                      <a:ext cx="1781175" cy="638175"/>
+                    </a:xfrm>
+                    <a:prstGeom prst="rect">
+                      <a:avLst/>
+                    </a:prstGeom>
+                  </pic:spPr>
+                </pic:pic>
+              </a:graphicData>
+            </a:graphic>
+          </wp:inline>
+        </w:drawing>
+      </w:r>
+    </w:p>
+    <w:p>
+      <w:pPr>
+        <w:jc w:val="both"/>
+      </w:pPr>
+    </w:p>
+    <w:p>
+      <w:pPr>
+        <w:jc w:val="both"/>
+      </w:pPr>
+      <w:r>
+        <w:rPr>
+          <w:b/>
+          <w:bCs/>
+        </w:rPr>
+        <w:t xml:space="preserve">Selector de clase: </w:t>
+      </w:r>
+      <w:r>
+        <w:t>consiste en utilizar el atributo class de un elemento HTML para indicar directamente la regla CSS que se le debe aplicar a dicho elemento</w:t>
+      </w:r>
+      <w:r>
+        <w:t>.</w:t>
+      </w:r>
+    </w:p>
+    <w:p>
+      <w:pPr>
+        <w:jc w:val="both"/>
+      </w:pPr>
+      <w:r>
+        <w:t>Se diferencia del selecto de etiqueta por que tiene un “.” Delante del nombre de la clase.</w:t>
+      </w:r>
+    </w:p>
+    <w:p>
+      <w:pPr>
+        <w:jc w:val="both"/>
+      </w:pPr>
+      <w:r>
+        <w:t>Ejemplo:</w:t>
+      </w:r>
+    </w:p>
+    <w:p>
+      <w:pPr>
+        <w:jc w:val="both"/>
+      </w:pPr>
+      <w:r>
+        <w:rPr>
+          <w:noProof/>
+        </w:rPr>
+        <w:drawing>
+          <wp:inline distT="0" distB="0" distL="0" distR="0" wp14:anchorId="6C4C6036" wp14:editId="4913DA13">
+            <wp:extent cx="3143250" cy="2809875"/>
+            <wp:effectExtent l="0" t="0" r="0" b="9525"/>
+            <wp:docPr id="15" name="Imagen 15" descr="Texto&#10;&#10;Descripción generada automáticamente"/>
+            <wp:cNvGraphicFramePr>
+              <a:graphicFrameLocks xmlns:a="http://schemas.openxmlformats.org/drawingml/2006/main" noChangeAspect="1"/>
+            </wp:cNvGraphicFramePr>
+            <a:graphic xmlns:a="http://schemas.openxmlformats.org/drawingml/2006/main">
+              <a:graphicData uri="http://schemas.openxmlformats.org/drawingml/2006/picture">
+                <pic:pic xmlns:pic="http://schemas.openxmlformats.org/drawingml/2006/picture">
+                  <pic:nvPicPr>
+                    <pic:cNvPr id="15" name="Imagen 15" descr="Texto&#10;&#10;Descripción generada automáticamente"/>
+                    <pic:cNvPicPr/>
+                  </pic:nvPicPr>
+                  <pic:blipFill>
+                    <a:blip r:embed="rId16"/>
+                    <a:stretch>
+                      <a:fillRect/>
+                    </a:stretch>
+                  </pic:blipFill>
+                  <pic:spPr>
+                    <a:xfrm>
+                      <a:off x="0" y="0"/>
+                      <a:ext cx="3143250" cy="2809875"/>
+                    </a:xfrm>
+                    <a:prstGeom prst="rect">
+                      <a:avLst/>
+                    </a:prstGeom>
+                  </pic:spPr>
+                </pic:pic>
+              </a:graphicData>
+            </a:graphic>
+          </wp:inline>
+        </w:drawing>
+      </w:r>
+    </w:p>
+    <w:p>
+      <w:pPr>
+        <w:jc w:val="both"/>
+      </w:pPr>
+    </w:p>
+    <w:p>
+      <w:pPr>
+        <w:jc w:val="both"/>
+      </w:pPr>
+      <w:r>
+        <w:rPr>
+          <w:b/>
+          <w:bCs/>
+        </w:rPr>
+        <w:t>Selector por Id:</w:t>
+      </w:r>
+      <w:r>
+        <w:t xml:space="preserve"> Es utilizado cuando se quiere aplicar un estilo a un único elemento HTML.</w:t>
+      </w:r>
+      <w:r>
+        <w:t xml:space="preserve"> Utiliza el atributo “id” del elemento HTML que se quiere estilizar.</w:t>
+      </w:r>
+    </w:p>
+    <w:p>
+      <w:pPr>
+        <w:jc w:val="both"/>
+      </w:pPr>
+      <w:r>
+        <w:t xml:space="preserve">Se diferencia del selector de clase al tener el </w:t>
+      </w:r>
+      <w:r>
+        <w:t>símbolo</w:t>
+      </w:r>
+      <w:r>
+        <w:t xml:space="preserve"> “#” delante del nombre del id.</w:t>
+      </w:r>
+    </w:p>
+    <w:p>
+      <w:pPr>
+        <w:jc w:val="both"/>
+      </w:pPr>
+      <w:r>
+        <w:rPr>
+          <w:noProof/>
+        </w:rPr>
+        <w:drawing>
+          <wp:inline distT="0" distB="0" distL="0" distR="0" wp14:anchorId="256900CE" wp14:editId="4850A6FE">
+            <wp:extent cx="2667000" cy="695325"/>
+            <wp:effectExtent l="0" t="0" r="0" b="9525"/>
+            <wp:docPr id="16" name="Imagen 16" descr="Texto&#10;&#10;Descripción generada automáticamente"/>
+            <wp:cNvGraphicFramePr>
+              <a:graphicFrameLocks xmlns:a="http://schemas.openxmlformats.org/drawingml/2006/main" noChangeAspect="1"/>
+            </wp:cNvGraphicFramePr>
+            <a:graphic xmlns:a="http://schemas.openxmlformats.org/drawingml/2006/main">
+              <a:graphicData uri="http://schemas.openxmlformats.org/drawingml/2006/picture">
+                <pic:pic xmlns:pic="http://schemas.openxmlformats.org/drawingml/2006/picture">
+                  <pic:nvPicPr>
+                    <pic:cNvPr id="16" name="Imagen 16" descr="Texto&#10;&#10;Descripción generada automáticamente"/>
+                    <pic:cNvPicPr/>
+                  </pic:nvPicPr>
+                  <pic:blipFill>
+                    <a:blip r:embed="rId17"/>
+                    <a:stretch>
+                      <a:fillRect/>
+                    </a:stretch>
+                  </pic:blipFill>
+                  <pic:spPr>
+                    <a:xfrm>
+                      <a:off x="0" y="0"/>
+                      <a:ext cx="2667000" cy="695325"/>
+                    </a:xfrm>
+                    <a:prstGeom prst="rect">
+                      <a:avLst/>
+                    </a:prstGeom>
+                  </pic:spPr>
+                </pic:pic>
+              </a:graphicData>
+            </a:graphic>
+          </wp:inline>
+        </w:drawing>
+      </w:r>
+    </w:p>
+    <w:p>
+      <w:pPr>
+        <w:jc w:val="both"/>
+      </w:pPr>
+    </w:p>
+    <w:p>
+      <w:pPr>
+        <w:jc w:val="both"/>
+      </w:pPr>
+      <w:r>
+        <w:rPr>
+          <w:b/>
+          <w:bCs/>
+        </w:rPr>
+        <w:lastRenderedPageBreak/>
+        <w:t>Selector descendente:</w:t>
+      </w:r>
+      <w:r>
+        <w:t xml:space="preserve"> Selecciona los elementos que se encuentran dentro de otros elementos sin importar si es descendiente directo. La condición es que se encuentren uno dentro de otro.</w:t>
+      </w:r>
+    </w:p>
+    <w:p>
+      <w:pPr>
+        <w:jc w:val="both"/>
+      </w:pPr>
+      <w:r>
+        <w:t>Ejemplo:</w:t>
+      </w:r>
+    </w:p>
+    <w:p>
+      <w:pPr>
+        <w:jc w:val="both"/>
+      </w:pPr>
+      <w:r>
+        <w:rPr>
+          <w:noProof/>
+        </w:rPr>
+        <w:drawing>
+          <wp:inline distT="0" distB="0" distL="0" distR="0" wp14:anchorId="7A12BA04" wp14:editId="3B7736D2">
+            <wp:extent cx="1714500" cy="666750"/>
+            <wp:effectExtent l="0" t="0" r="0" b="0"/>
+            <wp:docPr id="17" name="Imagen 17" descr="Texto&#10;&#10;Descripción generada automáticamente"/>
+            <wp:cNvGraphicFramePr>
+              <a:graphicFrameLocks xmlns:a="http://schemas.openxmlformats.org/drawingml/2006/main" noChangeAspect="1"/>
+            </wp:cNvGraphicFramePr>
+            <a:graphic xmlns:a="http://schemas.openxmlformats.org/drawingml/2006/main">
+              <a:graphicData uri="http://schemas.openxmlformats.org/drawingml/2006/picture">
+                <pic:pic xmlns:pic="http://schemas.openxmlformats.org/drawingml/2006/picture">
+                  <pic:nvPicPr>
+                    <pic:cNvPr id="17" name="Imagen 17" descr="Texto&#10;&#10;Descripción generada automáticamente"/>
+                    <pic:cNvPicPr/>
+                  </pic:nvPicPr>
+                  <pic:blipFill>
+                    <a:blip r:embed="rId18"/>
+                    <a:stretch>
+                      <a:fillRect/>
+                    </a:stretch>
+                  </pic:blipFill>
+                  <pic:spPr>
+                    <a:xfrm>
+                      <a:off x="0" y="0"/>
+                      <a:ext cx="1714500" cy="666750"/>
+                    </a:xfrm>
+                    <a:prstGeom prst="rect">
+                      <a:avLst/>
+                    </a:prstGeom>
+                  </pic:spPr>
+                </pic:pic>
+              </a:graphicData>
+            </a:graphic>
+          </wp:inline>
+        </w:drawing>
+      </w:r>
+    </w:p>
+    <w:p>
+      <w:pPr>
+        <w:jc w:val="both"/>
+      </w:pPr>
+    </w:p>
+    <w:p>
+      <w:pPr>
+        <w:jc w:val="both"/>
+      </w:pPr>
+      <w:r>
+        <w:rPr>
+          <w:b/>
+          <w:bCs/>
+        </w:rPr>
+        <w:t>Selector múltiple:</w:t>
+      </w:r>
+      <w:r>
+        <w:t xml:space="preserve"> Se utiliza cuando varios selectores agrupan cierta cantidad de estilizado.</w:t>
+      </w:r>
+    </w:p>
+    <w:p>
+      <w:pPr>
+        <w:jc w:val="both"/>
+      </w:pPr>
+      <w:r>
+        <w:t>Los selectores se separan por “,”.</w:t>
+      </w:r>
+    </w:p>
+    <w:p>
+      <w:pPr>
+        <w:jc w:val="both"/>
+      </w:pPr>
+      <w:r>
+        <w:t>Ejemplo:</w:t>
+      </w:r>
+    </w:p>
+    <w:p>
+      <w:pPr>
+        <w:jc w:val="both"/>
+      </w:pPr>
+      <w:r>
+        <w:rPr>
+          <w:noProof/>
+        </w:rPr>
+        <w:drawing>
+          <wp:inline distT="0" distB="0" distL="0" distR="0" wp14:anchorId="3E3A6F6F" wp14:editId="62D1C353">
+            <wp:extent cx="1914525" cy="771525"/>
+            <wp:effectExtent l="0" t="0" r="9525" b="9525"/>
+            <wp:docPr id="18" name="Imagen 18" descr="Texto&#10;&#10;Descripción generada automáticamente"/>
+            <wp:cNvGraphicFramePr>
+              <a:graphicFrameLocks xmlns:a="http://schemas.openxmlformats.org/drawingml/2006/main" noChangeAspect="1"/>
+            </wp:cNvGraphicFramePr>
+            <a:graphic xmlns:a="http://schemas.openxmlformats.org/drawingml/2006/main">
+              <a:graphicData uri="http://schemas.openxmlformats.org/drawingml/2006/picture">
+                <pic:pic xmlns:pic="http://schemas.openxmlformats.org/drawingml/2006/picture">
+                  <pic:nvPicPr>
+                    <pic:cNvPr id="18" name="Imagen 18" descr="Texto&#10;&#10;Descripción generada automáticamente"/>
+                    <pic:cNvPicPr/>
+                  </pic:nvPicPr>
+                  <pic:blipFill>
+                    <a:blip r:embed="rId19"/>
+                    <a:stretch>
+                      <a:fillRect/>
+                    </a:stretch>
+                  </pic:blipFill>
+                  <pic:spPr>
+                    <a:xfrm>
+                      <a:off x="0" y="0"/>
+                      <a:ext cx="1914525" cy="771525"/>
+                    </a:xfrm>
+                    <a:prstGeom prst="rect">
+                      <a:avLst/>
+                    </a:prstGeom>
+                  </pic:spPr>
+                </pic:pic>
+              </a:graphicData>
+            </a:graphic>
+          </wp:inline>
+        </w:drawing>
+      </w:r>
+    </w:p>
+    <w:p>
+      <w:pPr>
+        <w:jc w:val="both"/>
+      </w:pPr>
+    </w:p>
+    <w:p>
+      <w:pPr>
+        <w:jc w:val="both"/>
+      </w:pPr>
+      <w:r>
+        <w:rPr>
+          <w:b/>
+          <w:bCs/>
+        </w:rPr>
+        <w:t>Selector de hijos:</w:t>
+      </w:r>
+      <w:r>
+        <w:t xml:space="preserve"> Funciona como el selector descendente, se diferencia en que sólo toma como válidos los hijos directos. Los diferentes selectores se separan por “&gt;” para indicar el parentesco.</w:t>
+      </w:r>
+    </w:p>
+    <w:p>
+      <w:pPr>
+        <w:jc w:val="both"/>
+      </w:pPr>
+      <w:r>
+        <w:t>Ejemplo:</w:t>
+      </w:r>
+    </w:p>
+    <w:p>
+      <w:pPr>
+        <w:jc w:val="both"/>
+      </w:pPr>
+      <w:r>
+        <w:rPr>
+          <w:noProof/>
+        </w:rPr>
+        <w:drawing>
+          <wp:inline distT="0" distB="0" distL="0" distR="0" wp14:anchorId="6D8264B5" wp14:editId="3E5E58C2">
+            <wp:extent cx="1819275" cy="714375"/>
+            <wp:effectExtent l="0" t="0" r="9525" b="9525"/>
+            <wp:docPr id="19" name="Imagen 19" descr="Texto&#10;&#10;Descripción generada automáticamente"/>
+            <wp:cNvGraphicFramePr>
+              <a:graphicFrameLocks xmlns:a="http://schemas.openxmlformats.org/drawingml/2006/main" noChangeAspect="1"/>
+            </wp:cNvGraphicFramePr>
+            <a:graphic xmlns:a="http://schemas.openxmlformats.org/drawingml/2006/main">
+              <a:graphicData uri="http://schemas.openxmlformats.org/drawingml/2006/picture">
+                <pic:pic xmlns:pic="http://schemas.openxmlformats.org/drawingml/2006/picture">
+                  <pic:nvPicPr>
+                    <pic:cNvPr id="19" name="Imagen 19" descr="Texto&#10;&#10;Descripción generada automáticamente"/>
+                    <pic:cNvPicPr/>
+                  </pic:nvPicPr>
+                  <pic:blipFill>
+                    <a:blip r:embed="rId20"/>
+                    <a:stretch>
+                      <a:fillRect/>
+                    </a:stretch>
+                  </pic:blipFill>
+                  <pic:spPr>
+                    <a:xfrm>
+                      <a:off x="0" y="0"/>
+                      <a:ext cx="1819275" cy="714375"/>
+                    </a:xfrm>
+                    <a:prstGeom prst="rect">
+                      <a:avLst/>
+                    </a:prstGeom>
+                  </pic:spPr>
+                </pic:pic>
+              </a:graphicData>
+            </a:graphic>
+          </wp:inline>
+        </w:drawing>
+      </w:r>
+    </w:p>
+    <w:p>
+      <w:pPr>
+        <w:jc w:val="both"/>
+      </w:pPr>
+    </w:p>
+    <w:p>
+      <w:pPr>
+        <w:jc w:val="both"/>
+      </w:pPr>
+      <w:r>
+        <w:rPr>
+          <w:b/>
+          <w:bCs/>
+        </w:rPr>
+        <w:t>Selector de hermanos adyacentes</w:t>
+      </w:r>
+      <w:r>
+        <w:t xml:space="preserve">: </w:t>
+      </w:r>
+      <w:r>
+        <w:t>Es posible también seleccionar al elemento hermano y seguido de otro, es decir, aquel con el mismo padre que está inmediatamente después, esto es, que está justo a continuación y al mismo nivel.</w:t>
+      </w:r>
+      <w:r>
+        <w:t xml:space="preserve"> Los selectores se colocan separados por el símbolo “+”.</w:t>
+      </w:r>
+    </w:p>
+    <w:p>
+      <w:pPr>
+        <w:jc w:val="both"/>
+      </w:pPr>
+      <w:r>
+        <w:t>Ejemplo:</w:t>
+      </w:r>
+    </w:p>
+    <w:p>
+      <w:pPr>
+        <w:jc w:val="both"/>
+      </w:pPr>
+      <w:r>
+        <w:rPr>
+          <w:noProof/>
+        </w:rPr>
+        <w:drawing>
+          <wp:inline distT="0" distB="0" distL="0" distR="0" wp14:anchorId="67C529B2" wp14:editId="11DD8369">
+            <wp:extent cx="1543050" cy="762000"/>
+            <wp:effectExtent l="0" t="0" r="0" b="0"/>
+            <wp:docPr id="20" name="Imagen 20" descr="Texto&#10;&#10;Descripción generada automáticamente con confianza media"/>
+            <wp:cNvGraphicFramePr>
+              <a:graphicFrameLocks xmlns:a="http://schemas.openxmlformats.org/drawingml/2006/main" noChangeAspect="1"/>
+            </wp:cNvGraphicFramePr>
+            <a:graphic xmlns:a="http://schemas.openxmlformats.org/drawingml/2006/main">
+              <a:graphicData uri="http://schemas.openxmlformats.org/drawingml/2006/picture">
+                <pic:pic xmlns:pic="http://schemas.openxmlformats.org/drawingml/2006/picture">
+                  <pic:nvPicPr>
+                    <pic:cNvPr id="20" name="Imagen 20" descr="Texto&#10;&#10;Descripción generada automáticamente con confianza media"/>
+                    <pic:cNvPicPr/>
+                  </pic:nvPicPr>
+                  <pic:blipFill>
+                    <a:blip r:embed="rId21"/>
+                    <a:stretch>
+                      <a:fillRect/>
+                    </a:stretch>
+                  </pic:blipFill>
+                  <pic:spPr>
+                    <a:xfrm>
+                      <a:off x="0" y="0"/>
+                      <a:ext cx="1543050" cy="762000"/>
+                    </a:xfrm>
+                    <a:prstGeom prst="rect">
+                      <a:avLst/>
+                    </a:prstGeom>
+                  </pic:spPr>
+                </pic:pic>
+              </a:graphicData>
+            </a:graphic>
+          </wp:inline>
+        </w:drawing>
+      </w:r>
+    </w:p>
+    <w:p>
+      <w:pPr>
+        <w:jc w:val="both"/>
+      </w:pPr>
+    </w:p>
+    <w:p>
+      <w:pPr>
+        <w:jc w:val="both"/>
+      </w:pPr>
+      <w:r>
+        <w:rPr>
+          <w:b/>
+          <w:bCs/>
+        </w:rPr>
+        <w:t xml:space="preserve">Selector de hermanos generales: </w:t>
+      </w:r>
+      <w:r>
+        <w:t>Es posible también seleccionar a todos los hermanos de un elemento y que están después que él, es decir, todos aquellos con el mismo padre que están a continuación, sin necesidad de que sean adyacentes.</w:t>
+      </w:r>
+    </w:p>
+    <w:p>
+      <w:pPr>
+        <w:jc w:val="both"/>
+      </w:pPr>
+      <w:r>
+        <w:t xml:space="preserve">Los selectores se colocan separados por el </w:t>
+      </w:r>
+      <w:r>
+        <w:t>símbolo</w:t>
+      </w:r>
+      <w:r>
+        <w:t xml:space="preserve"> “</w:t>
+      </w:r>
+      <w:r>
+        <w:t>~</w:t>
+      </w:r>
+      <w:r>
+        <w:t>”.</w:t>
+      </w:r>
+    </w:p>
+    <w:p>
+      <w:pPr>
+        <w:jc w:val="both"/>
+      </w:pPr>
+      <w:r>
+        <w:t xml:space="preserve">Ejemplo: </w:t>
+      </w:r>
+    </w:p>
+    <w:p>
+      <w:pPr>
+        <w:jc w:val="both"/>
+      </w:pPr>
+      <w:r>
+        <w:rPr>
+          <w:noProof/>
+        </w:rPr>
+        <w:drawing>
+          <wp:inline distT="0" distB="0" distL="0" distR="0" wp14:anchorId="4D145C96" wp14:editId="2130D337">
+            <wp:extent cx="1628775" cy="781050"/>
+            <wp:effectExtent l="0" t="0" r="9525" b="0"/>
+            <wp:docPr id="21" name="Imagen 21" descr="Interfaz de usuario gráfica, Texto&#10;&#10;Descripción generada automáticamente"/>
+            <wp:cNvGraphicFramePr>
+              <a:graphicFrameLocks xmlns:a="http://schemas.openxmlformats.org/drawingml/2006/main" noChangeAspect="1"/>
+            </wp:cNvGraphicFramePr>
+            <a:graphic xmlns:a="http://schemas.openxmlformats.org/drawingml/2006/main">
+              <a:graphicData uri="http://schemas.openxmlformats.org/drawingml/2006/picture">
+                <pic:pic xmlns:pic="http://schemas.openxmlformats.org/drawingml/2006/picture">
+                  <pic:nvPicPr>
+                    <pic:cNvPr id="21" name="Imagen 21" descr="Interfaz de usuario gráfica, Texto&#10;&#10;Descripción generada automáticamente"/>
+                    <pic:cNvPicPr/>
+                  </pic:nvPicPr>
+                  <pic:blipFill>
+                    <a:blip r:embed="rId22"/>
+                    <a:stretch>
+                      <a:fillRect/>
+                    </a:stretch>
+                  </pic:blipFill>
+                  <pic:spPr>
+                    <a:xfrm>
+                      <a:off x="0" y="0"/>
+                      <a:ext cx="1628775" cy="781050"/>
+                    </a:xfrm>
+                    <a:prstGeom prst="rect">
+                      <a:avLst/>
+                    </a:prstGeom>
+                  </pic:spPr>
+                </pic:pic>
+              </a:graphicData>
+            </a:graphic>
+          </wp:inline>
+        </w:drawing>
+      </w:r>
+    </w:p>
+    <w:p>
+      <w:pPr>
+        <w:jc w:val="both"/>
+      </w:pPr>
+    </w:p>
+    <w:p>
+      <w:pPr>
+        <w:jc w:val="both"/>
+      </w:pPr>
+      <w:r>
+        <w:rPr>
+          <w:b/>
+          <w:bCs/>
+        </w:rPr>
+        <w:lastRenderedPageBreak/>
+        <w:t>Selector de atributos:</w:t>
       </w:r>
       <w:r>
         <w:t xml:space="preserve"> </w:t>
       </w:r>
-    </w:p>
-    <w:p>
-      <w:pPr>
-        <w:jc w:val="both"/>
-      </w:pPr>
-    </w:p>
-    <w:p>
-      <w:pPr>
-        <w:jc w:val="both"/>
-        <w:rPr>
-          <w:b/>
-        </w:rPr>
-      </w:pPr>
-      <w:r>
-        <w:rPr>
-          <w:b/>
-        </w:rPr>
-        <w:t>1.4) ¿</w:t>
-      </w:r>
-      <w:r>
-        <w:rPr>
-          <w:b/>
-        </w:rPr>
-        <w:t>?</w:t>
-      </w:r>
-    </w:p>
-    <w:p>
-      <w:pPr>
-        <w:jc w:val="both"/>
-      </w:pPr>
-    </w:p>
-    <w:p>
-      <w:pPr>
-        <w:jc w:val="both"/>
-      </w:pPr>
-      <w:r>
-        <w:t>D</w:t>
-      </w:r>
-    </w:p>
-    <w:p>
-      <w:pPr>
-        <w:jc w:val="both"/>
-      </w:pPr>
-    </w:p>
-    <w:p>
-      <w:pPr>
-        <w:jc w:val="both"/>
-        <w:rPr>
-          <w:b/>
-        </w:rPr>
-      </w:pPr>
-      <w:r>
-        <w:rPr>
-          <w:b/>
-        </w:rPr>
-        <w:t>1.5) ¿</w:t>
-      </w:r>
-      <w:r>
-        <w:rPr>
-          <w:b/>
-        </w:rPr>
-        <w:t>?</w:t>
-      </w:r>
-    </w:p>
-    <w:p>
-      <w:pPr>
-        <w:jc w:val="both"/>
-      </w:pPr>
-    </w:p>
-    <w:p>
-      <w:pPr>
-        <w:jc w:val="both"/>
-      </w:pPr>
-      <w:r>
-        <w:t>L</w:t>
-      </w:r>
+      <w:r>
+        <w:t>Una característica interesante de CSS es la posibilidad de aplicar estilos dependiendo del contenido de ciertos atributos de los elementos HTML. Existen varios formatos de atributos, derivados de las expresiones regulares</w:t>
+      </w:r>
+      <w:r>
+        <w:t xml:space="preserve">. Se indican entre “[ ]” </w:t>
+      </w:r>
+    </w:p>
+    <w:p>
+      <w:pPr>
+        <w:jc w:val="both"/>
+      </w:pPr>
+      <w:r>
+        <w:t>Ejemplo:</w:t>
+      </w:r>
+    </w:p>
+    <w:p>
+      <w:pPr>
+        <w:jc w:val="both"/>
+      </w:pPr>
+      <w:r>
+        <w:rPr>
+          <w:noProof/>
+        </w:rPr>
+        <w:drawing>
+          <wp:inline distT="0" distB="0" distL="0" distR="0" wp14:anchorId="6F525040" wp14:editId="43DDA43B">
+            <wp:extent cx="4410075" cy="5419725"/>
+            <wp:effectExtent l="0" t="0" r="9525" b="9525"/>
+            <wp:docPr id="22" name="Imagen 22" descr="Texto&#10;&#10;Descripción generada automáticamente"/>
+            <wp:cNvGraphicFramePr>
+              <a:graphicFrameLocks xmlns:a="http://schemas.openxmlformats.org/drawingml/2006/main" noChangeAspect="1"/>
+            </wp:cNvGraphicFramePr>
+            <a:graphic xmlns:a="http://schemas.openxmlformats.org/drawingml/2006/main">
+              <a:graphicData uri="http://schemas.openxmlformats.org/drawingml/2006/picture">
+                <pic:pic xmlns:pic="http://schemas.openxmlformats.org/drawingml/2006/picture">
+                  <pic:nvPicPr>
+                    <pic:cNvPr id="22" name="Imagen 22" descr="Texto&#10;&#10;Descripción generada automáticamente"/>
+                    <pic:cNvPicPr/>
+                  </pic:nvPicPr>
+                  <pic:blipFill>
+                    <a:blip r:embed="rId23"/>
+                    <a:stretch>
+                      <a:fillRect/>
+                    </a:stretch>
+                  </pic:blipFill>
+                  <pic:spPr>
+                    <a:xfrm>
+                      <a:off x="0" y="0"/>
+                      <a:ext cx="4410075" cy="5419725"/>
+                    </a:xfrm>
+                    <a:prstGeom prst="rect">
+                      <a:avLst/>
+                    </a:prstGeom>
+                  </pic:spPr>
+                </pic:pic>
+              </a:graphicData>
+            </a:graphic>
+          </wp:inline>
+        </w:drawing>
+      </w:r>
+    </w:p>
+    <w:p>
+      <w:pPr>
+        <w:jc w:val="both"/>
+      </w:pPr>
+    </w:p>
+    <w:p>
+      <w:pPr>
+        <w:jc w:val="both"/>
+      </w:pPr>
+    </w:p>
+    <w:p>
+      <w:pPr>
+        <w:jc w:val="both"/>
+      </w:pPr>
+      <w:r>
+        <w:rPr>
+          <w:b/>
+          <w:bCs/>
+        </w:rPr>
+        <w:t>Pseudo-clases:</w:t>
+      </w:r>
+      <w:r>
+        <w:t xml:space="preserve"> </w:t>
+      </w:r>
+      <w:r>
+        <w:t>Una pseudoclase CSS es una palabra clave que se añade a los selectores y que especifica un estado especial del elemento seleccionado. Por ejemplo,</w:t>
+      </w:r>
+      <w:r>
+        <w:t xml:space="preserve"> “</w:t>
+      </w:r>
+      <w:r>
+        <w:t>:hover</w:t>
+      </w:r>
+      <w:r>
+        <w:t>”</w:t>
+      </w:r>
+      <w:r>
+        <w:t xml:space="preserve"> aplicará un estilo cuando el usuario haga hover sobre el elemento especificado por el selector.</w:t>
+      </w:r>
+    </w:p>
+    <w:p>
+      <w:pPr>
+        <w:jc w:val="both"/>
+      </w:pPr>
+      <w:r>
+        <w:rPr>
+          <w:noProof/>
+        </w:rPr>
+        <w:drawing>
+          <wp:inline distT="0" distB="0" distL="0" distR="0" wp14:anchorId="6CC83ABD" wp14:editId="58826310">
+            <wp:extent cx="3105150" cy="828675"/>
+            <wp:effectExtent l="0" t="0" r="0" b="9525"/>
+            <wp:docPr id="23" name="Imagen 23" descr="Interfaz de usuario gráfica&#10;&#10;Descripción generada automáticamente con confianza baja"/>
+            <wp:cNvGraphicFramePr>
+              <a:graphicFrameLocks xmlns:a="http://schemas.openxmlformats.org/drawingml/2006/main" noChangeAspect="1"/>
+            </wp:cNvGraphicFramePr>
+            <a:graphic xmlns:a="http://schemas.openxmlformats.org/drawingml/2006/main">
+              <a:graphicData uri="http://schemas.openxmlformats.org/drawingml/2006/picture">
+                <pic:pic xmlns:pic="http://schemas.openxmlformats.org/drawingml/2006/picture">
+                  <pic:nvPicPr>
+                    <pic:cNvPr id="23" name="Imagen 23" descr="Interfaz de usuario gráfica&#10;&#10;Descripción generada automáticamente con confianza baja"/>
+                    <pic:cNvPicPr/>
+                  </pic:nvPicPr>
+                  <pic:blipFill>
+                    <a:blip r:embed="rId24"/>
+                    <a:stretch>
+                      <a:fillRect/>
+                    </a:stretch>
+                  </pic:blipFill>
+                  <pic:spPr>
+                    <a:xfrm>
+                      <a:off x="0" y="0"/>
+                      <a:ext cx="3105150" cy="828675"/>
+                    </a:xfrm>
+                    <a:prstGeom prst="rect">
+                      <a:avLst/>
+                    </a:prstGeom>
+                  </pic:spPr>
+                </pic:pic>
+              </a:graphicData>
+            </a:graphic>
+          </wp:inline>
+        </w:drawing>
+      </w:r>
+    </w:p>
+    <w:p>
+      <w:pPr>
+        <w:jc w:val="both"/>
+      </w:pPr>
+    </w:p>
+    <w:p>
+      <w:pPr>
+        <w:jc w:val="both"/>
+      </w:pPr>
+      <w:r>
+        <w:rPr>
+          <w:b/>
+          <w:bCs/>
+        </w:rPr>
+        <w:t>Pseudo-elementos:</w:t>
+      </w:r>
+      <w:r>
+        <w:t xml:space="preserve"> </w:t>
+      </w:r>
+      <w:r>
+        <w:t xml:space="preserve">Al igual que las pseudo-clases, los pseudo-elementos se añaden a los selectores, pero en cambio, no describen un estado </w:t>
+      </w:r>
+      <w:r>
+        <w:t>especial,</w:t>
+      </w:r>
+      <w:r>
+        <w:t xml:space="preserve"> sino que, permiten añadir estilos </w:t>
+      </w:r>
+      <w:r>
+        <w:lastRenderedPageBreak/>
+        <w:t xml:space="preserve">a una parte concreta del documento. Por ejemplo, el pseudoelemento </w:t>
+      </w:r>
+      <w:r>
+        <w:t>“</w:t>
+      </w:r>
+      <w:r>
+        <w:t>::first-line</w:t>
+      </w:r>
+      <w:r>
+        <w:t>”</w:t>
+      </w:r>
+      <w:r>
+        <w:t xml:space="preserve"> selecciona solo la primera línea del elemento especificado por el selector.</w:t>
+      </w:r>
+    </w:p>
+    <w:p>
+      <w:pPr>
+        <w:jc w:val="both"/>
+      </w:pPr>
+      <w:r>
+        <w:t>Ejemplo:</w:t>
+      </w:r>
+    </w:p>
+    <w:p>
+      <w:pPr>
+        <w:jc w:val="both"/>
+      </w:pPr>
+      <w:r>
+        <w:rPr>
+          <w:noProof/>
+        </w:rPr>
+        <w:drawing>
+          <wp:inline distT="0" distB="0" distL="0" distR="0" wp14:anchorId="421EFD75" wp14:editId="39EE37DD">
+            <wp:extent cx="1533525" cy="762000"/>
+            <wp:effectExtent l="0" t="0" r="9525" b="0"/>
+            <wp:docPr id="24" name="Imagen 24" descr="Texto&#10;&#10;Descripción generada automáticamente"/>
+            <wp:cNvGraphicFramePr>
+              <a:graphicFrameLocks xmlns:a="http://schemas.openxmlformats.org/drawingml/2006/main" noChangeAspect="1"/>
+            </wp:cNvGraphicFramePr>
+            <a:graphic xmlns:a="http://schemas.openxmlformats.org/drawingml/2006/main">
+              <a:graphicData uri="http://schemas.openxmlformats.org/drawingml/2006/picture">
+                <pic:pic xmlns:pic="http://schemas.openxmlformats.org/drawingml/2006/picture">
+                  <pic:nvPicPr>
+                    <pic:cNvPr id="24" name="Imagen 24" descr="Texto&#10;&#10;Descripción generada automáticamente"/>
+                    <pic:cNvPicPr/>
+                  </pic:nvPicPr>
+                  <pic:blipFill>
+                    <a:blip r:embed="rId25"/>
+                    <a:stretch>
+                      <a:fillRect/>
+                    </a:stretch>
+                  </pic:blipFill>
+                  <pic:spPr>
+                    <a:xfrm>
+                      <a:off x="0" y="0"/>
+                      <a:ext cx="1533525" cy="762000"/>
+                    </a:xfrm>
+                    <a:prstGeom prst="rect">
+                      <a:avLst/>
+                    </a:prstGeom>
+                  </pic:spPr>
+                </pic:pic>
+              </a:graphicData>
+            </a:graphic>
+          </wp:inline>
+        </w:drawing>
+      </w:r>
+    </w:p>
+    <w:p>
+      <w:pPr>
+        <w:jc w:val="both"/>
+        <w:rPr>
+          <w:b/>
+        </w:rPr>
+      </w:pPr>
+      <w:r>
+        <w:rPr>
+          <w:b/>
+        </w:rPr>
+        <w:t>1.5) ¿?</w:t>
+      </w:r>
+    </w:p>
+    <w:p>
+      <w:pPr>
+        <w:jc w:val="both"/>
+      </w:pPr>
+    </w:p>
+    <w:p>
+      <w:pPr>
+        <w:jc w:val="both"/>
+      </w:pPr>
     </w:p>
     <w:p>
       <w:pPr>
@@ -288,6 +1874,63 @@
       <w:pPr>
         <w:jc w:val="both"/>
       </w:pPr>
+    </w:p>
+    <w:p>
+      <w:pPr>
+        <w:jc w:val="both"/>
+        <w:rPr>
+          <w:b/>
+        </w:rPr>
+      </w:pPr>
+      <w:r>
+        <w:rPr>
+          <w:b/>
+        </w:rPr>
+        <w:t xml:space="preserve">Ejercitación </w:t>
+      </w:r>
+      <w:r>
+        <w:rPr>
+          <w:b/>
+        </w:rPr>
+        <w:t>3</w:t>
+      </w:r>
+      <w:r>
+        <w:rPr>
+          <w:b/>
+        </w:rPr>
+        <w:t xml:space="preserve"> </w:t>
+      </w:r>
+    </w:p>
+    <w:p>
+      <w:pPr>
+        <w:jc w:val="both"/>
+      </w:pPr>
+    </w:p>
+    <w:p>
+      <w:pPr>
+        <w:jc w:val="both"/>
+        <w:rPr>
+          <w:b/>
+        </w:rPr>
+      </w:pPr>
+      <w:r>
+        <w:rPr>
+          <w:b/>
+        </w:rPr>
+        <w:t xml:space="preserve">Ejercitación </w:t>
+      </w:r>
+      <w:r>
+        <w:rPr>
+          <w:b/>
+        </w:rPr>
+        <w:t>4</w:t>
+      </w:r>
+      <w:r>
+        <w:rPr>
+          <w:b/>
+        </w:rPr>
+        <w:t xml:space="preserve"> </w:t>
+      </w:r>
     </w:p>
     <w:p>
       <w:pPr>
@@ -939,6 +2582,7 @@
   <w:style w:type="paragraph" w:default="1" w:styleId="Normal">
     <w:name w:val="Normal"/>
     <w:qFormat/>
+    <w:rsid w:val="00A7658C"/>
   </w:style>
   <w:style w:type="paragraph" w:styleId="Ttulo1">
     <w:name w:val="heading 1"/>

</xml_diff>